<commit_message>
Fix column sizing for AB#10829
</commit_message>
<xml_diff>
--- a/Apps/WebClient/src/Server/Assets/Templates/CovidReport.docx
+++ b/Apps/WebClient/src/Server/Assets/Templates/CovidReport.docx
@@ -11,8 +11,7 @@
       </w:tblPr>
       <w:tblGrid>
         <w:gridCol w:w="1265"/>
-        <w:gridCol w:w="975"/>
-        <w:gridCol w:w="3997"/>
+        <w:gridCol w:w="4972"/>
         <w:gridCol w:w="3054"/>
         <w:gridCol w:w="1509"/>
       </w:tblGrid>
@@ -55,25 +54,7 @@
         </w:tc>
         <w:tc>
           <w:tcPr>
-            <w:tcW w:w="975" w:type="dxa"/>
-          </w:tcPr>
-          <w:p>
-            <w:pPr>
-              <w:rPr>
-                <w:rStyle w:val="Strong"/>
-                <w:rFonts w:ascii="Myriad-Pro, Calibri, Arial" w:hAnsi="Myriad-Pro, Calibri, Arial"/>
-                <w:b/>
-                <w:bCs w:val="0"/>
-                <w:color w:val="313132"/>
-                <w:sz w:val="14"/>
-                <w:szCs w:val="14"/>
-              </w:rPr>
-            </w:pPr>
-          </w:p>
-        </w:tc>
-        <w:tc>
-          <w:tcPr>
-            <w:tcW w:w="3997" w:type="dxa"/>
+            <w:tcW w:w="4972" w:type="dxa"/>
           </w:tcPr>
           <w:p>
             <w:pPr>
@@ -221,20 +202,7 @@
         </w:tc>
         <w:tc>
           <w:tcPr>
-            <w:tcW w:w="975" w:type="dxa"/>
-          </w:tcPr>
-          <w:p>
-            <w:pPr>
-              <w:pStyle w:val="Small"/>
-              <w:rPr>
-                <w:rFonts w:ascii="Myriad-Pro, Calibri, Arial" w:hAnsi="Myriad-Pro, Calibri, Arial"/>
-              </w:rPr>
-            </w:pPr>
-          </w:p>
-        </w:tc>
-        <w:tc>
-          <w:tcPr>
-            <w:tcW w:w="3997" w:type="dxa"/>
+            <w:tcW w:w="4972" w:type="dxa"/>
           </w:tcPr>
           <w:p>
             <w:pPr>
@@ -285,13 +253,7 @@
               <w:rPr>
                 <w:rFonts w:ascii="Myriad-Pro, Calibri, Arial" w:hAnsi="Myriad-Pro, Calibri, Arial"/>
               </w:rPr>
-              <w:t>test_</w:t>
-            </w:r>
-            <w:r>
-              <w:rPr>
-                <w:rFonts w:ascii="Myriad-Pro, Calibri, Arial" w:hAnsi="Myriad-Pro, Calibri, Arial"/>
-              </w:rPr>
-              <w:t>type</w:t>
+              <w:t>test_type</w:t>
             </w:r>
             <w:proofErr w:type="spellEnd"/>
             <w:r>
@@ -355,13 +317,7 @@
               <w:rPr>
                 <w:rFonts w:ascii="Myriad-Pro, Calibri, Arial" w:hAnsi="Myriad-Pro, Calibri, Arial"/>
               </w:rPr>
-              <w:t>test_</w:t>
-            </w:r>
-            <w:r>
-              <w:rPr>
-                <w:rFonts w:ascii="Myriad-Pro, Calibri, Arial" w:hAnsi="Myriad-Pro, Calibri, Arial"/>
-              </w:rPr>
-              <w:t>location</w:t>
+              <w:t>test_location</w:t>
             </w:r>
             <w:proofErr w:type="spellEnd"/>
             <w:r>
@@ -476,20 +432,7 @@
         </w:tc>
         <w:tc>
           <w:tcPr>
-            <w:tcW w:w="975" w:type="dxa"/>
-          </w:tcPr>
-          <w:p>
-            <w:pPr>
-              <w:pStyle w:val="Small"/>
-              <w:rPr>
-                <w:rFonts w:ascii="Myriad-Pro, Calibri, Arial" w:hAnsi="Myriad-Pro, Calibri, Arial"/>
-              </w:rPr>
-            </w:pPr>
-          </w:p>
-        </w:tc>
-        <w:tc>
-          <w:tcPr>
-            <w:tcW w:w="3997" w:type="dxa"/>
+            <w:tcW w:w="4972" w:type="dxa"/>
           </w:tcPr>
           <w:p>
             <w:pPr>
@@ -526,13 +469,7 @@
               <w:rPr>
                 <w:rFonts w:ascii="Myriad-Pro, Calibri, Arial" w:hAnsi="Myriad-Pro, Calibri, Arial"/>
               </w:rPr>
-              <w:t>test_</w:t>
-            </w:r>
-            <w:r>
-              <w:rPr>
-                <w:rFonts w:ascii="Myriad-Pro, Calibri, Arial" w:hAnsi="Myriad-Pro, Calibri, Arial"/>
-              </w:rPr>
-              <w:t>type</w:t>
+              <w:t>test_type</w:t>
             </w:r>
             <w:proofErr w:type="spellEnd"/>
             <w:r>
@@ -582,13 +519,7 @@
               <w:rPr>
                 <w:rFonts w:ascii="Myriad-Pro, Calibri, Arial" w:hAnsi="Myriad-Pro, Calibri, Arial"/>
               </w:rPr>
-              <w:t>test_</w:t>
-            </w:r>
-            <w:r>
-              <w:rPr>
-                <w:rFonts w:ascii="Myriad-Pro, Calibri, Arial" w:hAnsi="Myriad-Pro, Calibri, Arial"/>
-              </w:rPr>
-              <w:t>location</w:t>
+              <w:t>test_location</w:t>
             </w:r>
             <w:proofErr w:type="spellEnd"/>
             <w:r>

</xml_diff>

<commit_message>
Fix govt logo for all docx templates for AB#10854
</commit_message>
<xml_diff>
--- a/Apps/WebClient/src/Server/Assets/Templates/CovidReport.docx
+++ b/Apps/WebClient/src/Server/Assets/Templates/CovidReport.docx
@@ -653,9 +653,12 @@
       </w:r>
     </w:p>
     <w:sectPr>
-      <w:headerReference w:type="default" r:id="rId7"/>
-      <w:footerReference w:type="even" r:id="rId8"/>
-      <w:footerReference w:type="default" r:id="rId9"/>
+      <w:headerReference w:type="even" r:id="rId7"/>
+      <w:headerReference w:type="default" r:id="rId8"/>
+      <w:footerReference w:type="even" r:id="rId9"/>
+      <w:footerReference w:type="default" r:id="rId10"/>
+      <w:headerReference w:type="first" r:id="rId11"/>
+      <w:footerReference w:type="first" r:id="rId12"/>
       <w:pgSz w:w="12240" w:h="15840"/>
       <w:pgMar w:top="720" w:right="720" w:bottom="720" w:left="720" w:header="708" w:footer="708" w:gutter="0"/>
       <w:cols w:space="708"/>
@@ -848,6 +851,16 @@
 </w:ftr>
 </file>
 
+<file path=word/footer3.xml><?xml version="1.0" encoding="utf-8"?>
+<w:ftr xmlns:wpc="http://schemas.microsoft.com/office/word/2010/wordprocessingCanvas" xmlns:cx="http://schemas.microsoft.com/office/drawing/2014/chartex" xmlns:cx1="http://schemas.microsoft.com/office/drawing/2015/9/8/chartex" xmlns:cx2="http://schemas.microsoft.com/office/drawing/2015/10/21/chartex" xmlns:cx3="http://schemas.microsoft.com/office/drawing/2016/5/9/chartex" xmlns:cx4="http://schemas.microsoft.com/office/drawing/2016/5/10/chartex" xmlns:cx5="http://schemas.microsoft.com/office/drawing/2016/5/11/chartex" xmlns:cx6="http://schemas.microsoft.com/office/drawing/2016/5/12/chartex" xmlns:cx7="http://schemas.microsoft.com/office/drawing/2016/5/13/chartex" xmlns:cx8="http://schemas.microsoft.com/office/drawing/2016/5/14/chartex" xmlns:mc="http://schemas.openxmlformats.org/markup-compatibility/2006" xmlns:aink="http://schemas.microsoft.com/office/drawing/2016/ink" xmlns:am3d="http://schemas.microsoft.com/office/drawing/2017/model3d" xmlns:o="urn:schemas-microsoft-com:office:office" xmlns:r="http://schemas.openxmlformats.org/officeDocument/2006/relationships" xmlns:m="http://schemas.openxmlformats.org/officeDocument/2006/math" xmlns:v="urn:schemas-microsoft-com:vml" xmlns:wp14="http://schemas.microsoft.com/office/word/2010/wordprocessingDrawing" xmlns:wp="http://schemas.openxmlformats.org/drawingml/2006/wordprocessingDrawing" xmlns:w10="urn:schemas-microsoft-com:office:word" xmlns:w="http://schemas.openxmlformats.org/wordprocessingml/2006/main" xmlns:w14="http://schemas.microsoft.com/office/word/2010/wordml" xmlns:w15="http://schemas.microsoft.com/office/word/2012/wordml" xmlns:w16cex="http://schemas.microsoft.com/office/word/2018/wordml/cex" xmlns:w16cid="http://schemas.microsoft.com/office/word/2016/wordml/cid" xmlns:w16="http://schemas.microsoft.com/office/word/2018/wordml" xmlns:w16sdtdh="http://schemas.microsoft.com/office/word/2020/wordml/sdtdatahash" xmlns:w16se="http://schemas.microsoft.com/office/word/2015/wordml/symex" xmlns:wpg="http://schemas.microsoft.com/office/word/2010/wordprocessingGroup" xmlns:wpi="http://schemas.microsoft.com/office/word/2010/wordprocessingInk" xmlns:wne="http://schemas.microsoft.com/office/word/2006/wordml" xmlns:wps="http://schemas.microsoft.com/office/word/2010/wordprocessingShape" mc:Ignorable="w14 w15 w16se w16cid w16 w16cex w16sdtdh wp14">
+  <w:p>
+    <w:pPr>
+      <w:pStyle w:val="Footer"/>
+    </w:pPr>
+  </w:p>
+</w:ftr>
+</file>
+
 <file path=word/footnotes.xml><?xml version="1.0" encoding="utf-8"?>
 <w:footnotes xmlns:wpc="http://schemas.microsoft.com/office/word/2010/wordprocessingCanvas" xmlns:cx="http://schemas.microsoft.com/office/drawing/2014/chartex" xmlns:cx1="http://schemas.microsoft.com/office/drawing/2015/9/8/chartex" xmlns:cx2="http://schemas.microsoft.com/office/drawing/2015/10/21/chartex" xmlns:cx3="http://schemas.microsoft.com/office/drawing/2016/5/9/chartex" xmlns:cx4="http://schemas.microsoft.com/office/drawing/2016/5/10/chartex" xmlns:cx5="http://schemas.microsoft.com/office/drawing/2016/5/11/chartex" xmlns:cx6="http://schemas.microsoft.com/office/drawing/2016/5/12/chartex" xmlns:cx7="http://schemas.microsoft.com/office/drawing/2016/5/13/chartex" xmlns:cx8="http://schemas.microsoft.com/office/drawing/2016/5/14/chartex" xmlns:mc="http://schemas.openxmlformats.org/markup-compatibility/2006" xmlns:aink="http://schemas.microsoft.com/office/drawing/2016/ink" xmlns:am3d="http://schemas.microsoft.com/office/drawing/2017/model3d" xmlns:o="urn:schemas-microsoft-com:office:office" xmlns:r="http://schemas.openxmlformats.org/officeDocument/2006/relationships" xmlns:m="http://schemas.openxmlformats.org/officeDocument/2006/math" xmlns:v="urn:schemas-microsoft-com:vml" xmlns:wp14="http://schemas.microsoft.com/office/word/2010/wordprocessingDrawing" xmlns:wp="http://schemas.openxmlformats.org/drawingml/2006/wordprocessingDrawing" xmlns:w10="urn:schemas-microsoft-com:office:word" xmlns:w="http://schemas.openxmlformats.org/wordprocessingml/2006/main" xmlns:w14="http://schemas.microsoft.com/office/word/2010/wordml" xmlns:w15="http://schemas.microsoft.com/office/word/2012/wordml" xmlns:w16cex="http://schemas.microsoft.com/office/word/2018/wordml/cex" xmlns:w16cid="http://schemas.microsoft.com/office/word/2016/wordml/cid" xmlns:w16="http://schemas.microsoft.com/office/word/2018/wordml" xmlns:w16sdtdh="http://schemas.microsoft.com/office/word/2020/wordml/sdtdatahash" xmlns:w16se="http://schemas.microsoft.com/office/word/2015/wordml/symex" xmlns:wpg="http://schemas.microsoft.com/office/word/2010/wordprocessingGroup" xmlns:wpi="http://schemas.microsoft.com/office/word/2010/wordprocessingInk" xmlns:wne="http://schemas.microsoft.com/office/word/2006/wordml" xmlns:wps="http://schemas.microsoft.com/office/word/2010/wordprocessingShape" mc:Ignorable="w14 w15 w16se w16cid w16 w16cex w16sdtdh wp14">
   <w:footnote w:type="separator" w:id="-1">
@@ -868,6 +881,16 @@
 </file>
 
 <file path=word/header1.xml><?xml version="1.0" encoding="utf-8"?>
+<w:hdr xmlns:wpc="http://schemas.microsoft.com/office/word/2010/wordprocessingCanvas" xmlns:cx="http://schemas.microsoft.com/office/drawing/2014/chartex" xmlns:cx1="http://schemas.microsoft.com/office/drawing/2015/9/8/chartex" xmlns:cx2="http://schemas.microsoft.com/office/drawing/2015/10/21/chartex" xmlns:cx3="http://schemas.microsoft.com/office/drawing/2016/5/9/chartex" xmlns:cx4="http://schemas.microsoft.com/office/drawing/2016/5/10/chartex" xmlns:cx5="http://schemas.microsoft.com/office/drawing/2016/5/11/chartex" xmlns:cx6="http://schemas.microsoft.com/office/drawing/2016/5/12/chartex" xmlns:cx7="http://schemas.microsoft.com/office/drawing/2016/5/13/chartex" xmlns:cx8="http://schemas.microsoft.com/office/drawing/2016/5/14/chartex" xmlns:mc="http://schemas.openxmlformats.org/markup-compatibility/2006" xmlns:aink="http://schemas.microsoft.com/office/drawing/2016/ink" xmlns:am3d="http://schemas.microsoft.com/office/drawing/2017/model3d" xmlns:o="urn:schemas-microsoft-com:office:office" xmlns:r="http://schemas.openxmlformats.org/officeDocument/2006/relationships" xmlns:m="http://schemas.openxmlformats.org/officeDocument/2006/math" xmlns:v="urn:schemas-microsoft-com:vml" xmlns:wp14="http://schemas.microsoft.com/office/word/2010/wordprocessingDrawing" xmlns:wp="http://schemas.openxmlformats.org/drawingml/2006/wordprocessingDrawing" xmlns:w10="urn:schemas-microsoft-com:office:word" xmlns:w="http://schemas.openxmlformats.org/wordprocessingml/2006/main" xmlns:w14="http://schemas.microsoft.com/office/word/2010/wordml" xmlns:w15="http://schemas.microsoft.com/office/word/2012/wordml" xmlns:w16cex="http://schemas.microsoft.com/office/word/2018/wordml/cex" xmlns:w16cid="http://schemas.microsoft.com/office/word/2016/wordml/cid" xmlns:w16="http://schemas.microsoft.com/office/word/2018/wordml" xmlns:w16sdtdh="http://schemas.microsoft.com/office/word/2020/wordml/sdtdatahash" xmlns:w16se="http://schemas.microsoft.com/office/word/2015/wordml/symex" xmlns:wpg="http://schemas.microsoft.com/office/word/2010/wordprocessingGroup" xmlns:wpi="http://schemas.microsoft.com/office/word/2010/wordprocessingInk" xmlns:wne="http://schemas.microsoft.com/office/word/2006/wordml" xmlns:wps="http://schemas.microsoft.com/office/word/2010/wordprocessingShape" mc:Ignorable="w14 w15 w16se w16cid w16 w16cex w16sdtdh wp14">
+  <w:p>
+    <w:pPr>
+      <w:pStyle w:val="Header"/>
+    </w:pPr>
+  </w:p>
+</w:hdr>
+</file>
+
+<file path=word/header2.xml><?xml version="1.0" encoding="utf-8"?>
 <w:hdr xmlns:wpc="http://schemas.microsoft.com/office/word/2010/wordprocessingCanvas" xmlns:cx="http://schemas.microsoft.com/office/drawing/2014/chartex" xmlns:cx1="http://schemas.microsoft.com/office/drawing/2015/9/8/chartex" xmlns:cx2="http://schemas.microsoft.com/office/drawing/2015/10/21/chartex" xmlns:cx3="http://schemas.microsoft.com/office/drawing/2016/5/9/chartex" xmlns:cx4="http://schemas.microsoft.com/office/drawing/2016/5/10/chartex" xmlns:cx5="http://schemas.microsoft.com/office/drawing/2016/5/11/chartex" xmlns:cx6="http://schemas.microsoft.com/office/drawing/2016/5/12/chartex" xmlns:cx7="http://schemas.microsoft.com/office/drawing/2016/5/13/chartex" xmlns:cx8="http://schemas.microsoft.com/office/drawing/2016/5/14/chartex" xmlns:mc="http://schemas.openxmlformats.org/markup-compatibility/2006" xmlns:aink="http://schemas.microsoft.com/office/drawing/2016/ink" xmlns:am3d="http://schemas.microsoft.com/office/drawing/2017/model3d" xmlns:o="urn:schemas-microsoft-com:office:office" xmlns:r="http://schemas.openxmlformats.org/officeDocument/2006/relationships" xmlns:m="http://schemas.openxmlformats.org/officeDocument/2006/math" xmlns:v="urn:schemas-microsoft-com:vml" xmlns:wp14="http://schemas.microsoft.com/office/word/2010/wordprocessingDrawing" xmlns:wp="http://schemas.openxmlformats.org/drawingml/2006/wordprocessingDrawing" xmlns:w10="urn:schemas-microsoft-com:office:word" xmlns:w="http://schemas.openxmlformats.org/wordprocessingml/2006/main" xmlns:w14="http://schemas.microsoft.com/office/word/2010/wordml" xmlns:w15="http://schemas.microsoft.com/office/word/2012/wordml" xmlns:w16cex="http://schemas.microsoft.com/office/word/2018/wordml/cex" xmlns:w16cid="http://schemas.microsoft.com/office/word/2016/wordml/cid" xmlns:w16="http://schemas.microsoft.com/office/word/2018/wordml" xmlns:w16sdtdh="http://schemas.microsoft.com/office/word/2020/wordml/sdtdatahash" xmlns:w16se="http://schemas.microsoft.com/office/word/2015/wordml/symex" xmlns:wpg="http://schemas.microsoft.com/office/word/2010/wordprocessingGroup" xmlns:wpi="http://schemas.microsoft.com/office/word/2010/wordprocessingInk" xmlns:wne="http://schemas.microsoft.com/office/word/2006/wordml" xmlns:wps="http://schemas.microsoft.com/office/word/2010/wordprocessingShape" mc:Ignorable="w14 w15 w16se w16cid w16 w16cex w16sdtdh wp14">
   <w:tbl>
     <w:tblPr>
@@ -908,10 +931,10 @@
               <w:noProof/>
             </w:rPr>
             <w:drawing>
-              <wp:inline distT="0" distB="0" distL="0" distR="0" wp14:anchorId="22CB9C62" wp14:editId="783B18D1">
+              <wp:inline distT="0" distB="0" distL="0" distR="0" wp14:anchorId="2336B517" wp14:editId="04CDF140">
                 <wp:extent cx="2037600" cy="784800"/>
                 <wp:effectExtent l="0" t="0" r="0" b="0"/>
-                <wp:docPr id="1" name="Picture 1"/>
+                <wp:docPr id="3" name="Graphic 3"/>
                 <wp:cNvGraphicFramePr>
                   <a:graphicFrameLocks xmlns:a="http://schemas.openxmlformats.org/drawingml/2006/main" noChangeAspect="1"/>
                 </wp:cNvGraphicFramePr>
@@ -919,25 +942,25 @@
                   <a:graphicData uri="http://schemas.openxmlformats.org/drawingml/2006/picture">
                     <pic:pic xmlns:pic="http://schemas.openxmlformats.org/drawingml/2006/picture">
                       <pic:nvPicPr>
-                        <pic:cNvPr id="0" name="Picture 1"/>
-                        <pic:cNvPicPr>
-                          <a:picLocks noChangeAspect="1" noChangeArrowheads="1"/>
-                        </pic:cNvPicPr>
+                        <pic:cNvPr id="3" name="Graphic 3"/>
+                        <pic:cNvPicPr/>
                       </pic:nvPicPr>
                       <pic:blipFill>
-                        <a:blip r:embed="rId1" cstate="print">
+                        <a:blip r:embed="rId1">
                           <a:extLst>
                             <a:ext uri="{28A0092B-C50C-407E-A947-70E740481C1C}">
                               <a14:useLocalDpi xmlns:a14="http://schemas.microsoft.com/office/drawing/2010/main" val="0"/>
                             </a:ext>
+                            <a:ext uri="{96DAC541-7B7A-43D3-8B79-37D633B846F1}">
+                              <asvg:svgBlip xmlns:asvg="http://schemas.microsoft.com/office/drawing/2016/SVG/main" r:embed="rId2"/>
+                            </a:ext>
                           </a:extLst>
                         </a:blip>
-                        <a:srcRect/>
                         <a:stretch>
                           <a:fillRect/>
                         </a:stretch>
                       </pic:blipFill>
-                      <pic:spPr bwMode="auto">
+                      <pic:spPr>
                         <a:xfrm>
                           <a:off x="0" y="0"/>
                           <a:ext cx="2037600" cy="784800"/>
@@ -945,10 +968,6 @@
                         <a:prstGeom prst="rect">
                           <a:avLst/>
                         </a:prstGeom>
-                        <a:noFill/>
-                        <a:ln>
-                          <a:noFill/>
-                        </a:ln>
                       </pic:spPr>
                     </pic:pic>
                   </a:graphicData>
@@ -1029,7 +1048,7 @@
       </w:rPr>
       <w:t xml:space="preserve">Provincial Health Gateway application.  For any questions, please contact </w:t>
     </w:r>
-    <w:hyperlink r:id="rId2" w:history="1">
+    <w:hyperlink r:id="rId3" w:history="1">
       <w:r>
         <w:rPr>
           <w:rStyle w:val="Strong"/>
@@ -1427,6 +1446,16 @@
       </w:rPr>
       <w:t>}</w:t>
     </w:r>
+  </w:p>
+</w:hdr>
+</file>
+
+<file path=word/header3.xml><?xml version="1.0" encoding="utf-8"?>
+<w:hdr xmlns:wpc="http://schemas.microsoft.com/office/word/2010/wordprocessingCanvas" xmlns:cx="http://schemas.microsoft.com/office/drawing/2014/chartex" xmlns:cx1="http://schemas.microsoft.com/office/drawing/2015/9/8/chartex" xmlns:cx2="http://schemas.microsoft.com/office/drawing/2015/10/21/chartex" xmlns:cx3="http://schemas.microsoft.com/office/drawing/2016/5/9/chartex" xmlns:cx4="http://schemas.microsoft.com/office/drawing/2016/5/10/chartex" xmlns:cx5="http://schemas.microsoft.com/office/drawing/2016/5/11/chartex" xmlns:cx6="http://schemas.microsoft.com/office/drawing/2016/5/12/chartex" xmlns:cx7="http://schemas.microsoft.com/office/drawing/2016/5/13/chartex" xmlns:cx8="http://schemas.microsoft.com/office/drawing/2016/5/14/chartex" xmlns:mc="http://schemas.openxmlformats.org/markup-compatibility/2006" xmlns:aink="http://schemas.microsoft.com/office/drawing/2016/ink" xmlns:am3d="http://schemas.microsoft.com/office/drawing/2017/model3d" xmlns:o="urn:schemas-microsoft-com:office:office" xmlns:r="http://schemas.openxmlformats.org/officeDocument/2006/relationships" xmlns:m="http://schemas.openxmlformats.org/officeDocument/2006/math" xmlns:v="urn:schemas-microsoft-com:vml" xmlns:wp14="http://schemas.microsoft.com/office/word/2010/wordprocessingDrawing" xmlns:wp="http://schemas.openxmlformats.org/drawingml/2006/wordprocessingDrawing" xmlns:w10="urn:schemas-microsoft-com:office:word" xmlns:w="http://schemas.openxmlformats.org/wordprocessingml/2006/main" xmlns:w14="http://schemas.microsoft.com/office/word/2010/wordml" xmlns:w15="http://schemas.microsoft.com/office/word/2012/wordml" xmlns:w16cex="http://schemas.microsoft.com/office/word/2018/wordml/cex" xmlns:w16cid="http://schemas.microsoft.com/office/word/2016/wordml/cid" xmlns:w16="http://schemas.microsoft.com/office/word/2018/wordml" xmlns:w16sdtdh="http://schemas.microsoft.com/office/word/2020/wordml/sdtdatahash" xmlns:w16se="http://schemas.microsoft.com/office/word/2015/wordml/symex" xmlns:wpg="http://schemas.microsoft.com/office/word/2010/wordprocessingGroup" xmlns:wpi="http://schemas.microsoft.com/office/word/2010/wordprocessingInk" xmlns:wne="http://schemas.microsoft.com/office/word/2006/wordml" xmlns:wps="http://schemas.microsoft.com/office/word/2010/wordprocessingShape" mc:Ignorable="w14 w15 w16se w16cid w16 w16cex w16sdtdh wp14">
+  <w:p>
+    <w:pPr>
+      <w:pStyle w:val="Header"/>
+    </w:pPr>
   </w:p>
 </w:hdr>
 </file>

</xml_diff>

<commit_message>
Fix govt logo for all docx templates for AB#10854 (#2551)
</commit_message>
<xml_diff>
--- a/Apps/WebClient/src/Server/Assets/Templates/CovidReport.docx
+++ b/Apps/WebClient/src/Server/Assets/Templates/CovidReport.docx
@@ -653,9 +653,12 @@
       </w:r>
     </w:p>
     <w:sectPr>
-      <w:headerReference w:type="default" r:id="rId7"/>
-      <w:footerReference w:type="even" r:id="rId8"/>
-      <w:footerReference w:type="default" r:id="rId9"/>
+      <w:headerReference w:type="even" r:id="rId7"/>
+      <w:headerReference w:type="default" r:id="rId8"/>
+      <w:footerReference w:type="even" r:id="rId9"/>
+      <w:footerReference w:type="default" r:id="rId10"/>
+      <w:headerReference w:type="first" r:id="rId11"/>
+      <w:footerReference w:type="first" r:id="rId12"/>
       <w:pgSz w:w="12240" w:h="15840"/>
       <w:pgMar w:top="720" w:right="720" w:bottom="720" w:left="720" w:header="708" w:footer="708" w:gutter="0"/>
       <w:cols w:space="708"/>
@@ -848,6 +851,16 @@
 </w:ftr>
 </file>
 
+<file path=word/footer3.xml><?xml version="1.0" encoding="utf-8"?>
+<w:ftr xmlns:wpc="http://schemas.microsoft.com/office/word/2010/wordprocessingCanvas" xmlns:cx="http://schemas.microsoft.com/office/drawing/2014/chartex" xmlns:cx1="http://schemas.microsoft.com/office/drawing/2015/9/8/chartex" xmlns:cx2="http://schemas.microsoft.com/office/drawing/2015/10/21/chartex" xmlns:cx3="http://schemas.microsoft.com/office/drawing/2016/5/9/chartex" xmlns:cx4="http://schemas.microsoft.com/office/drawing/2016/5/10/chartex" xmlns:cx5="http://schemas.microsoft.com/office/drawing/2016/5/11/chartex" xmlns:cx6="http://schemas.microsoft.com/office/drawing/2016/5/12/chartex" xmlns:cx7="http://schemas.microsoft.com/office/drawing/2016/5/13/chartex" xmlns:cx8="http://schemas.microsoft.com/office/drawing/2016/5/14/chartex" xmlns:mc="http://schemas.openxmlformats.org/markup-compatibility/2006" xmlns:aink="http://schemas.microsoft.com/office/drawing/2016/ink" xmlns:am3d="http://schemas.microsoft.com/office/drawing/2017/model3d" xmlns:o="urn:schemas-microsoft-com:office:office" xmlns:r="http://schemas.openxmlformats.org/officeDocument/2006/relationships" xmlns:m="http://schemas.openxmlformats.org/officeDocument/2006/math" xmlns:v="urn:schemas-microsoft-com:vml" xmlns:wp14="http://schemas.microsoft.com/office/word/2010/wordprocessingDrawing" xmlns:wp="http://schemas.openxmlformats.org/drawingml/2006/wordprocessingDrawing" xmlns:w10="urn:schemas-microsoft-com:office:word" xmlns:w="http://schemas.openxmlformats.org/wordprocessingml/2006/main" xmlns:w14="http://schemas.microsoft.com/office/word/2010/wordml" xmlns:w15="http://schemas.microsoft.com/office/word/2012/wordml" xmlns:w16cex="http://schemas.microsoft.com/office/word/2018/wordml/cex" xmlns:w16cid="http://schemas.microsoft.com/office/word/2016/wordml/cid" xmlns:w16="http://schemas.microsoft.com/office/word/2018/wordml" xmlns:w16sdtdh="http://schemas.microsoft.com/office/word/2020/wordml/sdtdatahash" xmlns:w16se="http://schemas.microsoft.com/office/word/2015/wordml/symex" xmlns:wpg="http://schemas.microsoft.com/office/word/2010/wordprocessingGroup" xmlns:wpi="http://schemas.microsoft.com/office/word/2010/wordprocessingInk" xmlns:wne="http://schemas.microsoft.com/office/word/2006/wordml" xmlns:wps="http://schemas.microsoft.com/office/word/2010/wordprocessingShape" mc:Ignorable="w14 w15 w16se w16cid w16 w16cex w16sdtdh wp14">
+  <w:p>
+    <w:pPr>
+      <w:pStyle w:val="Footer"/>
+    </w:pPr>
+  </w:p>
+</w:ftr>
+</file>
+
 <file path=word/footnotes.xml><?xml version="1.0" encoding="utf-8"?>
 <w:footnotes xmlns:wpc="http://schemas.microsoft.com/office/word/2010/wordprocessingCanvas" xmlns:cx="http://schemas.microsoft.com/office/drawing/2014/chartex" xmlns:cx1="http://schemas.microsoft.com/office/drawing/2015/9/8/chartex" xmlns:cx2="http://schemas.microsoft.com/office/drawing/2015/10/21/chartex" xmlns:cx3="http://schemas.microsoft.com/office/drawing/2016/5/9/chartex" xmlns:cx4="http://schemas.microsoft.com/office/drawing/2016/5/10/chartex" xmlns:cx5="http://schemas.microsoft.com/office/drawing/2016/5/11/chartex" xmlns:cx6="http://schemas.microsoft.com/office/drawing/2016/5/12/chartex" xmlns:cx7="http://schemas.microsoft.com/office/drawing/2016/5/13/chartex" xmlns:cx8="http://schemas.microsoft.com/office/drawing/2016/5/14/chartex" xmlns:mc="http://schemas.openxmlformats.org/markup-compatibility/2006" xmlns:aink="http://schemas.microsoft.com/office/drawing/2016/ink" xmlns:am3d="http://schemas.microsoft.com/office/drawing/2017/model3d" xmlns:o="urn:schemas-microsoft-com:office:office" xmlns:r="http://schemas.openxmlformats.org/officeDocument/2006/relationships" xmlns:m="http://schemas.openxmlformats.org/officeDocument/2006/math" xmlns:v="urn:schemas-microsoft-com:vml" xmlns:wp14="http://schemas.microsoft.com/office/word/2010/wordprocessingDrawing" xmlns:wp="http://schemas.openxmlformats.org/drawingml/2006/wordprocessingDrawing" xmlns:w10="urn:schemas-microsoft-com:office:word" xmlns:w="http://schemas.openxmlformats.org/wordprocessingml/2006/main" xmlns:w14="http://schemas.microsoft.com/office/word/2010/wordml" xmlns:w15="http://schemas.microsoft.com/office/word/2012/wordml" xmlns:w16cex="http://schemas.microsoft.com/office/word/2018/wordml/cex" xmlns:w16cid="http://schemas.microsoft.com/office/word/2016/wordml/cid" xmlns:w16="http://schemas.microsoft.com/office/word/2018/wordml" xmlns:w16sdtdh="http://schemas.microsoft.com/office/word/2020/wordml/sdtdatahash" xmlns:w16se="http://schemas.microsoft.com/office/word/2015/wordml/symex" xmlns:wpg="http://schemas.microsoft.com/office/word/2010/wordprocessingGroup" xmlns:wpi="http://schemas.microsoft.com/office/word/2010/wordprocessingInk" xmlns:wne="http://schemas.microsoft.com/office/word/2006/wordml" xmlns:wps="http://schemas.microsoft.com/office/word/2010/wordprocessingShape" mc:Ignorable="w14 w15 w16se w16cid w16 w16cex w16sdtdh wp14">
   <w:footnote w:type="separator" w:id="-1">
@@ -868,6 +881,16 @@
 </file>
 
 <file path=word/header1.xml><?xml version="1.0" encoding="utf-8"?>
+<w:hdr xmlns:wpc="http://schemas.microsoft.com/office/word/2010/wordprocessingCanvas" xmlns:cx="http://schemas.microsoft.com/office/drawing/2014/chartex" xmlns:cx1="http://schemas.microsoft.com/office/drawing/2015/9/8/chartex" xmlns:cx2="http://schemas.microsoft.com/office/drawing/2015/10/21/chartex" xmlns:cx3="http://schemas.microsoft.com/office/drawing/2016/5/9/chartex" xmlns:cx4="http://schemas.microsoft.com/office/drawing/2016/5/10/chartex" xmlns:cx5="http://schemas.microsoft.com/office/drawing/2016/5/11/chartex" xmlns:cx6="http://schemas.microsoft.com/office/drawing/2016/5/12/chartex" xmlns:cx7="http://schemas.microsoft.com/office/drawing/2016/5/13/chartex" xmlns:cx8="http://schemas.microsoft.com/office/drawing/2016/5/14/chartex" xmlns:mc="http://schemas.openxmlformats.org/markup-compatibility/2006" xmlns:aink="http://schemas.microsoft.com/office/drawing/2016/ink" xmlns:am3d="http://schemas.microsoft.com/office/drawing/2017/model3d" xmlns:o="urn:schemas-microsoft-com:office:office" xmlns:r="http://schemas.openxmlformats.org/officeDocument/2006/relationships" xmlns:m="http://schemas.openxmlformats.org/officeDocument/2006/math" xmlns:v="urn:schemas-microsoft-com:vml" xmlns:wp14="http://schemas.microsoft.com/office/word/2010/wordprocessingDrawing" xmlns:wp="http://schemas.openxmlformats.org/drawingml/2006/wordprocessingDrawing" xmlns:w10="urn:schemas-microsoft-com:office:word" xmlns:w="http://schemas.openxmlformats.org/wordprocessingml/2006/main" xmlns:w14="http://schemas.microsoft.com/office/word/2010/wordml" xmlns:w15="http://schemas.microsoft.com/office/word/2012/wordml" xmlns:w16cex="http://schemas.microsoft.com/office/word/2018/wordml/cex" xmlns:w16cid="http://schemas.microsoft.com/office/word/2016/wordml/cid" xmlns:w16="http://schemas.microsoft.com/office/word/2018/wordml" xmlns:w16sdtdh="http://schemas.microsoft.com/office/word/2020/wordml/sdtdatahash" xmlns:w16se="http://schemas.microsoft.com/office/word/2015/wordml/symex" xmlns:wpg="http://schemas.microsoft.com/office/word/2010/wordprocessingGroup" xmlns:wpi="http://schemas.microsoft.com/office/word/2010/wordprocessingInk" xmlns:wne="http://schemas.microsoft.com/office/word/2006/wordml" xmlns:wps="http://schemas.microsoft.com/office/word/2010/wordprocessingShape" mc:Ignorable="w14 w15 w16se w16cid w16 w16cex w16sdtdh wp14">
+  <w:p>
+    <w:pPr>
+      <w:pStyle w:val="Header"/>
+    </w:pPr>
+  </w:p>
+</w:hdr>
+</file>
+
+<file path=word/header2.xml><?xml version="1.0" encoding="utf-8"?>
 <w:hdr xmlns:wpc="http://schemas.microsoft.com/office/word/2010/wordprocessingCanvas" xmlns:cx="http://schemas.microsoft.com/office/drawing/2014/chartex" xmlns:cx1="http://schemas.microsoft.com/office/drawing/2015/9/8/chartex" xmlns:cx2="http://schemas.microsoft.com/office/drawing/2015/10/21/chartex" xmlns:cx3="http://schemas.microsoft.com/office/drawing/2016/5/9/chartex" xmlns:cx4="http://schemas.microsoft.com/office/drawing/2016/5/10/chartex" xmlns:cx5="http://schemas.microsoft.com/office/drawing/2016/5/11/chartex" xmlns:cx6="http://schemas.microsoft.com/office/drawing/2016/5/12/chartex" xmlns:cx7="http://schemas.microsoft.com/office/drawing/2016/5/13/chartex" xmlns:cx8="http://schemas.microsoft.com/office/drawing/2016/5/14/chartex" xmlns:mc="http://schemas.openxmlformats.org/markup-compatibility/2006" xmlns:aink="http://schemas.microsoft.com/office/drawing/2016/ink" xmlns:am3d="http://schemas.microsoft.com/office/drawing/2017/model3d" xmlns:o="urn:schemas-microsoft-com:office:office" xmlns:r="http://schemas.openxmlformats.org/officeDocument/2006/relationships" xmlns:m="http://schemas.openxmlformats.org/officeDocument/2006/math" xmlns:v="urn:schemas-microsoft-com:vml" xmlns:wp14="http://schemas.microsoft.com/office/word/2010/wordprocessingDrawing" xmlns:wp="http://schemas.openxmlformats.org/drawingml/2006/wordprocessingDrawing" xmlns:w10="urn:schemas-microsoft-com:office:word" xmlns:w="http://schemas.openxmlformats.org/wordprocessingml/2006/main" xmlns:w14="http://schemas.microsoft.com/office/word/2010/wordml" xmlns:w15="http://schemas.microsoft.com/office/word/2012/wordml" xmlns:w16cex="http://schemas.microsoft.com/office/word/2018/wordml/cex" xmlns:w16cid="http://schemas.microsoft.com/office/word/2016/wordml/cid" xmlns:w16="http://schemas.microsoft.com/office/word/2018/wordml" xmlns:w16sdtdh="http://schemas.microsoft.com/office/word/2020/wordml/sdtdatahash" xmlns:w16se="http://schemas.microsoft.com/office/word/2015/wordml/symex" xmlns:wpg="http://schemas.microsoft.com/office/word/2010/wordprocessingGroup" xmlns:wpi="http://schemas.microsoft.com/office/word/2010/wordprocessingInk" xmlns:wne="http://schemas.microsoft.com/office/word/2006/wordml" xmlns:wps="http://schemas.microsoft.com/office/word/2010/wordprocessingShape" mc:Ignorable="w14 w15 w16se w16cid w16 w16cex w16sdtdh wp14">
   <w:tbl>
     <w:tblPr>
@@ -908,10 +931,10 @@
               <w:noProof/>
             </w:rPr>
             <w:drawing>
-              <wp:inline distT="0" distB="0" distL="0" distR="0" wp14:anchorId="22CB9C62" wp14:editId="783B18D1">
+              <wp:inline distT="0" distB="0" distL="0" distR="0" wp14:anchorId="2336B517" wp14:editId="04CDF140">
                 <wp:extent cx="2037600" cy="784800"/>
                 <wp:effectExtent l="0" t="0" r="0" b="0"/>
-                <wp:docPr id="1" name="Picture 1"/>
+                <wp:docPr id="3" name="Graphic 3"/>
                 <wp:cNvGraphicFramePr>
                   <a:graphicFrameLocks xmlns:a="http://schemas.openxmlformats.org/drawingml/2006/main" noChangeAspect="1"/>
                 </wp:cNvGraphicFramePr>
@@ -919,25 +942,25 @@
                   <a:graphicData uri="http://schemas.openxmlformats.org/drawingml/2006/picture">
                     <pic:pic xmlns:pic="http://schemas.openxmlformats.org/drawingml/2006/picture">
                       <pic:nvPicPr>
-                        <pic:cNvPr id="0" name="Picture 1"/>
-                        <pic:cNvPicPr>
-                          <a:picLocks noChangeAspect="1" noChangeArrowheads="1"/>
-                        </pic:cNvPicPr>
+                        <pic:cNvPr id="3" name="Graphic 3"/>
+                        <pic:cNvPicPr/>
                       </pic:nvPicPr>
                       <pic:blipFill>
-                        <a:blip r:embed="rId1" cstate="print">
+                        <a:blip r:embed="rId1">
                           <a:extLst>
                             <a:ext uri="{28A0092B-C50C-407E-A947-70E740481C1C}">
                               <a14:useLocalDpi xmlns:a14="http://schemas.microsoft.com/office/drawing/2010/main" val="0"/>
                             </a:ext>
+                            <a:ext uri="{96DAC541-7B7A-43D3-8B79-37D633B846F1}">
+                              <asvg:svgBlip xmlns:asvg="http://schemas.microsoft.com/office/drawing/2016/SVG/main" r:embed="rId2"/>
+                            </a:ext>
                           </a:extLst>
                         </a:blip>
-                        <a:srcRect/>
                         <a:stretch>
                           <a:fillRect/>
                         </a:stretch>
                       </pic:blipFill>
-                      <pic:spPr bwMode="auto">
+                      <pic:spPr>
                         <a:xfrm>
                           <a:off x="0" y="0"/>
                           <a:ext cx="2037600" cy="784800"/>
@@ -945,10 +968,6 @@
                         <a:prstGeom prst="rect">
                           <a:avLst/>
                         </a:prstGeom>
-                        <a:noFill/>
-                        <a:ln>
-                          <a:noFill/>
-                        </a:ln>
                       </pic:spPr>
                     </pic:pic>
                   </a:graphicData>
@@ -1029,7 +1048,7 @@
       </w:rPr>
       <w:t xml:space="preserve">Provincial Health Gateway application.  For any questions, please contact </w:t>
     </w:r>
-    <w:hyperlink r:id="rId2" w:history="1">
+    <w:hyperlink r:id="rId3" w:history="1">
       <w:r>
         <w:rPr>
           <w:rStyle w:val="Strong"/>
@@ -1427,6 +1446,16 @@
       </w:rPr>
       <w:t>}</w:t>
     </w:r>
+  </w:p>
+</w:hdr>
+</file>
+
+<file path=word/header3.xml><?xml version="1.0" encoding="utf-8"?>
+<w:hdr xmlns:wpc="http://schemas.microsoft.com/office/word/2010/wordprocessingCanvas" xmlns:cx="http://schemas.microsoft.com/office/drawing/2014/chartex" xmlns:cx1="http://schemas.microsoft.com/office/drawing/2015/9/8/chartex" xmlns:cx2="http://schemas.microsoft.com/office/drawing/2015/10/21/chartex" xmlns:cx3="http://schemas.microsoft.com/office/drawing/2016/5/9/chartex" xmlns:cx4="http://schemas.microsoft.com/office/drawing/2016/5/10/chartex" xmlns:cx5="http://schemas.microsoft.com/office/drawing/2016/5/11/chartex" xmlns:cx6="http://schemas.microsoft.com/office/drawing/2016/5/12/chartex" xmlns:cx7="http://schemas.microsoft.com/office/drawing/2016/5/13/chartex" xmlns:cx8="http://schemas.microsoft.com/office/drawing/2016/5/14/chartex" xmlns:mc="http://schemas.openxmlformats.org/markup-compatibility/2006" xmlns:aink="http://schemas.microsoft.com/office/drawing/2016/ink" xmlns:am3d="http://schemas.microsoft.com/office/drawing/2017/model3d" xmlns:o="urn:schemas-microsoft-com:office:office" xmlns:r="http://schemas.openxmlformats.org/officeDocument/2006/relationships" xmlns:m="http://schemas.openxmlformats.org/officeDocument/2006/math" xmlns:v="urn:schemas-microsoft-com:vml" xmlns:wp14="http://schemas.microsoft.com/office/word/2010/wordprocessingDrawing" xmlns:wp="http://schemas.openxmlformats.org/drawingml/2006/wordprocessingDrawing" xmlns:w10="urn:schemas-microsoft-com:office:word" xmlns:w="http://schemas.openxmlformats.org/wordprocessingml/2006/main" xmlns:w14="http://schemas.microsoft.com/office/word/2010/wordml" xmlns:w15="http://schemas.microsoft.com/office/word/2012/wordml" xmlns:w16cex="http://schemas.microsoft.com/office/word/2018/wordml/cex" xmlns:w16cid="http://schemas.microsoft.com/office/word/2016/wordml/cid" xmlns:w16="http://schemas.microsoft.com/office/word/2018/wordml" xmlns:w16sdtdh="http://schemas.microsoft.com/office/word/2020/wordml/sdtdatahash" xmlns:w16se="http://schemas.microsoft.com/office/word/2015/wordml/symex" xmlns:wpg="http://schemas.microsoft.com/office/word/2010/wordprocessingGroup" xmlns:wpi="http://schemas.microsoft.com/office/word/2010/wordprocessingInk" xmlns:wne="http://schemas.microsoft.com/office/word/2006/wordml" xmlns:wps="http://schemas.microsoft.com/office/word/2010/wordprocessingShape" mc:Ignorable="w14 w15 w16se w16cid w16 w16cex w16sdtdh wp14">
+  <w:p>
+    <w:pPr>
+      <w:pStyle w:val="Header"/>
+    </w:pPr>
   </w:p>
 </w:hdr>
 </file>

</xml_diff>